<commit_message>
finish test plan draft
</commit_message>
<xml_diff>
--- a/text documents/Test Plan 1.docx
+++ b/text documents/Test Plan 1.docx
@@ -176,6 +176,47 @@
           <w14:ligatures w14:val="standardContextual"/>
         </w:rPr>
         <w:t>13 December 2022</w:t>
+      </w:r>
+    </w:p>
+    <w:p>
+      <w:pPr>
+        <w:widowControl w:val="0"/>
+        <w:autoSpaceDE w:val="0"/>
+        <w:autoSpaceDN w:val="0"/>
+        <w:adjustRightInd w:val="0"/>
+        <w:spacing w:after="0" w:line="240" w:lineRule="auto"/>
+        <w:rPr>
+          <w:rFonts w:cstheme="minorHAnsi"/>
+          <w:sz w:val="24"/>
+          <w:szCs w:val="24"/>
+          <w14:ligatures w14:val="standardContextual"/>
+        </w:rPr>
+      </w:pPr>
+    </w:p>
+    <w:p>
+      <w:pPr>
+        <w:widowControl w:val="0"/>
+        <w:autoSpaceDE w:val="0"/>
+        <w:autoSpaceDN w:val="0"/>
+        <w:adjustRightInd w:val="0"/>
+        <w:spacing w:after="0" w:line="240" w:lineRule="auto"/>
+        <w:rPr>
+          <w:rFonts w:cstheme="minorHAnsi"/>
+          <w:sz w:val="24"/>
+          <w:szCs w:val="24"/>
+          <w:lang w:val="en-US"/>
+          <w14:ligatures w14:val="standardContextual"/>
+        </w:rPr>
+      </w:pPr>
+      <w:r>
+        <w:rPr>
+          <w:rFonts w:cstheme="minorHAnsi"/>
+          <w:sz w:val="24"/>
+          <w:szCs w:val="24"/>
+          <w:lang w:val="en-US"/>
+          <w14:ligatures w14:val="standardContextual"/>
+        </w:rPr>
+        <w:t>Version 0.1</w:t>
       </w:r>
     </w:p>
     <w:p>
@@ -415,7 +456,49 @@
           <w:szCs w:val="24"/>
           <w14:ligatures w14:val="standardContextual"/>
         </w:rPr>
-        <w:t>Unit Testing</w:t>
+        <w:t>Unit Testin</w:t>
+      </w:r>
+      <w:r>
+        <w:rPr>
+          <w:rFonts w:cstheme="minorHAnsi"/>
+          <w:sz w:val="24"/>
+          <w:szCs w:val="24"/>
+          <w14:ligatures w14:val="standardContextual"/>
+        </w:rPr>
+        <w:t>g</w:t>
+      </w:r>
+    </w:p>
+    <w:p>
+      <w:pPr>
+        <w:pStyle w:val="ListParagraph"/>
+        <w:widowControl w:val="0"/>
+        <w:numPr>
+          <w:ilvl w:val="1"/>
+          <w:numId w:val="19"/>
+        </w:numPr>
+        <w:overflowPunct w:val="0"/>
+        <w:autoSpaceDE w:val="0"/>
+        <w:autoSpaceDN w:val="0"/>
+        <w:adjustRightInd w:val="0"/>
+        <w:spacing w:after="0" w:line="240" w:lineRule="auto"/>
+        <w:ind w:right="100"/>
+        <w:rPr>
+          <w:rFonts w:cstheme="minorHAnsi"/>
+          <w:sz w:val="24"/>
+          <w:szCs w:val="24"/>
+          <w:lang w:val="en-US"/>
+          <w14:ligatures w14:val="standardContextual"/>
+        </w:rPr>
+      </w:pPr>
+      <w:r>
+        <w:rPr>
+          <w:rFonts w:cstheme="minorHAnsi"/>
+          <w:sz w:val="24"/>
+          <w:szCs w:val="24"/>
+          <w:lang w:val="en-US"/>
+          <w14:ligatures w14:val="standardContextual"/>
+        </w:rPr>
+        <w:t>API Testing</w:t>
       </w:r>
     </w:p>
     <w:p>
@@ -693,6 +776,146 @@
         </w:rPr>
         <w:t>Risks/Assumptions</w:t>
       </w:r>
+    </w:p>
+    <w:p>
+      <w:pPr>
+        <w:pStyle w:val="ListParagraph"/>
+        <w:widowControl w:val="0"/>
+        <w:numPr>
+          <w:ilvl w:val="1"/>
+          <w:numId w:val="19"/>
+        </w:numPr>
+        <w:autoSpaceDE w:val="0"/>
+        <w:autoSpaceDN w:val="0"/>
+        <w:adjustRightInd w:val="0"/>
+        <w:spacing w:after="0" w:line="240" w:lineRule="auto"/>
+        <w:rPr>
+          <w:rFonts w:cstheme="minorHAnsi"/>
+          <w:sz w:val="24"/>
+          <w:szCs w:val="24"/>
+          <w:lang w:val="en-US"/>
+          <w14:ligatures w14:val="standardContextual"/>
+        </w:rPr>
+      </w:pPr>
+      <w:r>
+        <w:rPr>
+          <w:rFonts w:cstheme="minorHAnsi"/>
+          <w:sz w:val="24"/>
+          <w:szCs w:val="24"/>
+          <w:lang w:val="en-US"/>
+          <w14:ligatures w14:val="standardContextual"/>
+        </w:rPr>
+        <w:t>Risks</w:t>
+      </w:r>
+    </w:p>
+    <w:p>
+      <w:pPr>
+        <w:pStyle w:val="ListParagraph"/>
+        <w:widowControl w:val="0"/>
+        <w:numPr>
+          <w:ilvl w:val="1"/>
+          <w:numId w:val="19"/>
+        </w:numPr>
+        <w:autoSpaceDE w:val="0"/>
+        <w:autoSpaceDN w:val="0"/>
+        <w:adjustRightInd w:val="0"/>
+        <w:spacing w:after="0" w:line="240" w:lineRule="auto"/>
+        <w:rPr>
+          <w:rFonts w:cstheme="minorHAnsi"/>
+          <w:sz w:val="24"/>
+          <w:szCs w:val="24"/>
+          <w:lang w:val="en-US"/>
+          <w14:ligatures w14:val="standardContextual"/>
+        </w:rPr>
+      </w:pPr>
+      <w:r>
+        <w:rPr>
+          <w:rFonts w:cstheme="minorHAnsi"/>
+          <w:sz w:val="24"/>
+          <w:szCs w:val="24"/>
+          <w:lang w:val="en-US"/>
+          <w14:ligatures w14:val="standardContextual"/>
+        </w:rPr>
+        <w:t>Assumptions</w:t>
+      </w:r>
+    </w:p>
+    <w:p>
+      <w:pPr>
+        <w:pStyle w:val="ListParagraph"/>
+        <w:widowControl w:val="0"/>
+        <w:numPr>
+          <w:ilvl w:val="1"/>
+          <w:numId w:val="19"/>
+        </w:numPr>
+        <w:autoSpaceDE w:val="0"/>
+        <w:autoSpaceDN w:val="0"/>
+        <w:adjustRightInd w:val="0"/>
+        <w:spacing w:after="0" w:line="240" w:lineRule="auto"/>
+        <w:rPr>
+          <w:rFonts w:cstheme="minorHAnsi"/>
+          <w:sz w:val="24"/>
+          <w:szCs w:val="24"/>
+          <w:lang w:val="en-US"/>
+          <w14:ligatures w14:val="standardContextual"/>
+        </w:rPr>
+      </w:pPr>
+      <w:r>
+        <w:rPr>
+          <w:rFonts w:cstheme="minorHAnsi"/>
+          <w:sz w:val="24"/>
+          <w:szCs w:val="24"/>
+          <w:lang w:val="en-US"/>
+          <w14:ligatures w14:val="standardContextual"/>
+        </w:rPr>
+        <w:t>Constraints</w:t>
+      </w:r>
+    </w:p>
+    <w:p>
+      <w:pPr>
+        <w:pStyle w:val="ListParagraph"/>
+        <w:widowControl w:val="0"/>
+        <w:numPr>
+          <w:ilvl w:val="1"/>
+          <w:numId w:val="19"/>
+        </w:numPr>
+        <w:autoSpaceDE w:val="0"/>
+        <w:autoSpaceDN w:val="0"/>
+        <w:adjustRightInd w:val="0"/>
+        <w:spacing w:after="0" w:line="240" w:lineRule="auto"/>
+        <w:rPr>
+          <w:rFonts w:cstheme="minorHAnsi"/>
+          <w:sz w:val="24"/>
+          <w:szCs w:val="24"/>
+          <w14:ligatures w14:val="standardContextual"/>
+        </w:rPr>
+      </w:pPr>
+      <w:r>
+        <w:rPr>
+          <w:rFonts w:cstheme="minorHAnsi"/>
+          <w:sz w:val="24"/>
+          <w:szCs w:val="24"/>
+          <w:lang w:val="en-US"/>
+          <w14:ligatures w14:val="standardContextual"/>
+        </w:rPr>
+        <w:t>Issues</w:t>
+      </w:r>
+    </w:p>
+    <w:p>
+      <w:pPr>
+        <w:pStyle w:val="ListParagraph"/>
+        <w:widowControl w:val="0"/>
+        <w:autoSpaceDE w:val="0"/>
+        <w:autoSpaceDN w:val="0"/>
+        <w:adjustRightInd w:val="0"/>
+        <w:spacing w:after="0" w:line="240" w:lineRule="auto"/>
+        <w:ind w:left="1080"/>
+        <w:rPr>
+          <w:rFonts w:cstheme="minorHAnsi"/>
+          <w:sz w:val="24"/>
+          <w:szCs w:val="24"/>
+          <w14:ligatures w14:val="standardContextual"/>
+        </w:rPr>
+      </w:pPr>
     </w:p>
     <w:p>
       <w:pPr>
@@ -1139,17 +1362,7 @@
           <w:lang w:val="en-US"/>
           <w14:ligatures w14:val="standardContextual"/>
         </w:rPr>
-        <w:t>List the recommended test requirements</w:t>
-      </w:r>
-      <w:r>
-        <w:rPr>
-          <w:rFonts w:cstheme="minorHAnsi"/>
-          <w:sz w:val="24"/>
-          <w:szCs w:val="24"/>
-          <w:lang w:val="en-US"/>
-          <w14:ligatures w14:val="standardContextual"/>
-        </w:rPr>
-        <w:t>.</w:t>
+        <w:t>List the recommended test requirements.</w:t>
       </w:r>
     </w:p>
     <w:p>
@@ -1348,17 +1561,7 @@
           <w:lang w:val="en-US"/>
           <w14:ligatures w14:val="standardContextual"/>
         </w:rPr>
-        <w:t>This plan</w:t>
-      </w:r>
-      <w:r>
-        <w:rPr>
-          <w:rFonts w:cstheme="minorHAnsi"/>
-          <w:sz w:val="24"/>
-          <w:szCs w:val="24"/>
-          <w:lang w:val="en-US"/>
-          <w14:ligatures w14:val="standardContextual"/>
-        </w:rPr>
-        <w:t xml:space="preserve"> includes the objectives, test responsibilities, entry and exit criteria, scope, schedule major milestones, entry and exit criteria and approach. This document has clearly identified what the test deliverables will be, and what is deemed in and out of scope.</w:t>
+        <w:t>This plan includes the objectives, test responsibilities, entry and exit criteria, scope, schedule major milestones, entry and exit criteria and approach. This document has clearly identified what the test deliverables will be, and what is deemed in and out of scope.</w:t>
       </w:r>
     </w:p>
     <w:p>
@@ -1553,6 +1756,104 @@
           <w14:ligatures w14:val="standardContextual"/>
         </w:rPr>
         <w:t xml:space="preserve"> covered.</w:t>
+      </w:r>
+    </w:p>
+    <w:p>
+      <w:pPr>
+        <w:widowControl w:val="0"/>
+        <w:overflowPunct w:val="0"/>
+        <w:autoSpaceDE w:val="0"/>
+        <w:autoSpaceDN w:val="0"/>
+        <w:adjustRightInd w:val="0"/>
+        <w:spacing w:after="0" w:line="240" w:lineRule="auto"/>
+        <w:ind w:right="100" w:firstLine="360"/>
+        <w:rPr>
+          <w:rFonts w:cstheme="minorHAnsi"/>
+          <w:sz w:val="24"/>
+          <w:szCs w:val="24"/>
+          <w:lang w:val="en-US"/>
+          <w14:ligatures w14:val="standardContextual"/>
+        </w:rPr>
+      </w:pPr>
+    </w:p>
+    <w:p>
+      <w:pPr>
+        <w:pStyle w:val="ListParagraph"/>
+        <w:widowControl w:val="0"/>
+        <w:numPr>
+          <w:ilvl w:val="1"/>
+          <w:numId w:val="29"/>
+        </w:numPr>
+        <w:overflowPunct w:val="0"/>
+        <w:autoSpaceDE w:val="0"/>
+        <w:autoSpaceDN w:val="0"/>
+        <w:adjustRightInd w:val="0"/>
+        <w:spacing w:after="0" w:line="240" w:lineRule="auto"/>
+        <w:ind w:right="100"/>
+        <w:rPr>
+          <w:rFonts w:cstheme="minorHAnsi"/>
+          <w:b/>
+          <w:bCs/>
+          <w:sz w:val="24"/>
+          <w:szCs w:val="24"/>
+          <w:lang w:val="en-US"/>
+          <w14:ligatures w14:val="standardContextual"/>
+        </w:rPr>
+      </w:pPr>
+      <w:r>
+        <w:rPr>
+          <w:rFonts w:cstheme="minorHAnsi"/>
+          <w:b/>
+          <w:bCs/>
+          <w:sz w:val="24"/>
+          <w:szCs w:val="24"/>
+          <w:lang w:val="en-US"/>
+          <w14:ligatures w14:val="standardContextual"/>
+        </w:rPr>
+        <w:t>API Testing</w:t>
+      </w:r>
+    </w:p>
+    <w:p>
+      <w:pPr>
+        <w:widowControl w:val="0"/>
+        <w:autoSpaceDE w:val="0"/>
+        <w:autoSpaceDN w:val="0"/>
+        <w:adjustRightInd w:val="0"/>
+        <w:spacing w:after="0" w:line="240" w:lineRule="auto"/>
+        <w:rPr>
+          <w:rFonts w:cstheme="minorHAnsi"/>
+          <w:sz w:val="24"/>
+          <w:szCs w:val="24"/>
+          <w:lang w:val="en-US"/>
+          <w14:ligatures w14:val="standardContextual"/>
+        </w:rPr>
+      </w:pPr>
+    </w:p>
+    <w:p>
+      <w:pPr>
+        <w:widowControl w:val="0"/>
+        <w:autoSpaceDE w:val="0"/>
+        <w:autoSpaceDN w:val="0"/>
+        <w:adjustRightInd w:val="0"/>
+        <w:spacing w:after="0" w:line="240" w:lineRule="auto"/>
+        <w:ind w:left="360"/>
+        <w:rPr>
+          <w:rFonts w:cstheme="minorHAnsi"/>
+          <w:sz w:val="24"/>
+          <w:szCs w:val="24"/>
+          <w:lang w:val="en-US"/>
+          <w14:ligatures w14:val="standardContextual"/>
+        </w:rPr>
+      </w:pPr>
+      <w:r>
+        <w:rPr>
+          <w:rFonts w:cstheme="minorHAnsi"/>
+          <w:sz w:val="24"/>
+          <w:szCs w:val="24"/>
+          <w:lang w:val="en-US"/>
+          <w14:ligatures w14:val="standardContextual"/>
+        </w:rPr>
+        <w:t>The API for the site with the database shall be tested.</w:t>
       </w:r>
     </w:p>
     <w:p>
@@ -1781,6 +2082,7 @@
           <w:p>
             <w:pPr>
               <w:pStyle w:val="Heading2"/>
+              <w:outlineLvl w:val="1"/>
               <w:rPr>
                 <w:b/>
                 <w:bCs/>
@@ -1804,6 +2106,7 @@
           <w:p>
             <w:pPr>
               <w:pStyle w:val="Heading2"/>
+              <w:outlineLvl w:val="1"/>
               <w:rPr>
                 <w:color w:val="auto"/>
                 <w14:ligatures w14:val="standardContextual"/>
@@ -1820,6 +2123,7 @@
           <w:p>
             <w:pPr>
               <w:pStyle w:val="Heading2"/>
+              <w:outlineLvl w:val="1"/>
               <w:rPr>
                 <w:b/>
                 <w:bCs/>
@@ -2082,17 +2386,7 @@
                 <w:lang w:val="en-US"/>
                 <w14:ligatures w14:val="standardContextual"/>
               </w:rPr>
-              <w:t xml:space="preserve"> Web pages should not get broken and display page not found error if page is not available</w:t>
-            </w:r>
-            <w:r>
-              <w:rPr>
-                <w:rFonts w:cstheme="minorHAnsi"/>
-                <w:sz w:val="20"/>
-                <w:szCs w:val="20"/>
-                <w:lang w:val="en-US"/>
-                <w14:ligatures w14:val="standardContextual"/>
-              </w:rPr>
-              <w:t>.</w:t>
+              <w:t xml:space="preserve"> Web pages should not get broken and display page not found error if page is not available.</w:t>
             </w:r>
           </w:p>
         </w:tc>
@@ -2323,7 +2617,6 @@
           <w:color w:val="auto"/>
           <w14:ligatures w14:val="standardContextual"/>
         </w:rPr>
-        <w:lastRenderedPageBreak/>
         <w:t>HARDWARE</w:t>
       </w:r>
       <w:r>
@@ -2688,7 +2981,6 @@
           <w:color w:val="auto"/>
           <w14:ligatures w14:val="standardContextual"/>
         </w:rPr>
-        <w:lastRenderedPageBreak/>
         <w:t>TEST</w:t>
       </w:r>
       <w:r>
@@ -2846,32 +3138,76 @@
     </w:p>
     <w:p>
       <w:pPr>
+        <w:pStyle w:val="ListParagraph"/>
         <w:widowControl w:val="0"/>
+        <w:numPr>
+          <w:ilvl w:val="1"/>
+          <w:numId w:val="29"/>
+        </w:numPr>
+        <w:overflowPunct w:val="0"/>
         <w:autoSpaceDE w:val="0"/>
         <w:autoSpaceDN w:val="0"/>
         <w:adjustRightInd w:val="0"/>
         <w:spacing w:after="0" w:line="240" w:lineRule="auto"/>
-        <w:rPr>
-          <w:rFonts w:cstheme="minorHAnsi"/>
-          <w:sz w:val="24"/>
-          <w:szCs w:val="24"/>
-          <w:lang w:val="en-US"/>
-          <w14:ligatures w14:val="standardContextual"/>
-        </w:rPr>
-      </w:pPr>
+        <w:jc w:val="both"/>
+        <w:rPr>
+          <w:b/>
+          <w:bCs/>
+          <w:color w:val="000000"/>
+          <w:sz w:val="27"/>
+          <w:szCs w:val="27"/>
+        </w:rPr>
+      </w:pPr>
+      <w:r>
+        <w:rPr>
+          <w:rFonts w:cstheme="minorHAnsi"/>
+          <w:b/>
+          <w:bCs/>
+          <w:sz w:val="24"/>
+          <w:szCs w:val="24"/>
+          <w:lang w:val="en-US"/>
+          <w14:ligatures w14:val="standardContextual"/>
+        </w:rPr>
+        <w:t>Risks</w:t>
+      </w:r>
     </w:p>
     <w:p>
       <w:pPr>
+        <w:pStyle w:val="ListParagraph"/>
         <w:widowControl w:val="0"/>
         <w:overflowPunct w:val="0"/>
         <w:autoSpaceDE w:val="0"/>
         <w:autoSpaceDN w:val="0"/>
         <w:adjustRightInd w:val="0"/>
         <w:spacing w:after="0" w:line="240" w:lineRule="auto"/>
-        <w:ind w:right="300"/>
-        <w:rPr>
-          <w:rFonts w:cstheme="minorHAnsi"/>
-          <w:color w:val="FF0000"/>
+        <w:ind w:right="480"/>
+        <w:jc w:val="both"/>
+        <w:rPr>
+          <w:rFonts w:cstheme="minorHAnsi"/>
+          <w:sz w:val="24"/>
+          <w:szCs w:val="24"/>
+          <w:lang w:val="en-US"/>
+          <w14:ligatures w14:val="standardContextual"/>
+        </w:rPr>
+      </w:pPr>
+    </w:p>
+    <w:p>
+      <w:pPr>
+        <w:pStyle w:val="ListParagraph"/>
+        <w:widowControl w:val="0"/>
+        <w:numPr>
+          <w:ilvl w:val="0"/>
+          <w:numId w:val="26"/>
+        </w:numPr>
+        <w:overflowPunct w:val="0"/>
+        <w:autoSpaceDE w:val="0"/>
+        <w:autoSpaceDN w:val="0"/>
+        <w:adjustRightInd w:val="0"/>
+        <w:spacing w:after="0" w:line="240" w:lineRule="auto"/>
+        <w:ind w:right="480"/>
+        <w:jc w:val="both"/>
+        <w:rPr>
+          <w:rFonts w:cstheme="minorHAnsi"/>
           <w:sz w:val="24"/>
           <w:szCs w:val="24"/>
           <w:lang w:val="en-US"/>
@@ -2881,62 +3217,792 @@
       <w:r>
         <w:rPr>
           <w:rFonts w:cstheme="minorHAnsi"/>
-          <w:color w:val="FF0000"/>
-          <w:sz w:val="24"/>
-          <w:szCs w:val="24"/>
-          <w:lang w:val="en-US"/>
-          <w14:ligatures w14:val="standardContextual"/>
-        </w:rPr>
-        <w:t>Identify the high-risk assumptions of the test plan. Specify contingency plans for each (for example, delay in delivery of test items might require increased night shift scheduling to meet the delivery date).</w:t>
+          <w:sz w:val="24"/>
+          <w:szCs w:val="24"/>
+          <w:lang w:val="en-US"/>
+          <w14:ligatures w14:val="standardContextual"/>
+        </w:rPr>
+        <w:t>Lack of training to the employees regarding use of system</w:t>
+      </w:r>
+      <w:r>
+        <w:rPr>
+          <w:rFonts w:cstheme="minorHAnsi"/>
+          <w:sz w:val="24"/>
+          <w:szCs w:val="24"/>
+          <w:lang w:val="en-US"/>
+          <w14:ligatures w14:val="standardContextual"/>
+        </w:rPr>
+        <w:t>.</w:t>
       </w:r>
     </w:p>
     <w:p>
       <w:pPr>
+        <w:pStyle w:val="ListParagraph"/>
         <w:widowControl w:val="0"/>
         <w:overflowPunct w:val="0"/>
         <w:autoSpaceDE w:val="0"/>
         <w:autoSpaceDN w:val="0"/>
         <w:adjustRightInd w:val="0"/>
         <w:spacing w:after="0" w:line="240" w:lineRule="auto"/>
-        <w:ind w:right="300"/>
-        <w:rPr>
-          <w:rFonts w:cstheme="minorHAnsi"/>
-          <w:color w:val="FF0000"/>
-          <w:sz w:val="24"/>
-          <w:szCs w:val="24"/>
-          <w:lang w:val="en-US"/>
-          <w14:ligatures w14:val="standardContextual"/>
+        <w:ind w:right="480"/>
+        <w:jc w:val="both"/>
+        <w:rPr>
+          <w:rFonts w:cstheme="minorHAnsi"/>
+          <w:sz w:val="24"/>
+          <w:szCs w:val="24"/>
+          <w:lang w:val="en-US"/>
+          <w14:ligatures w14:val="standardContextual"/>
+        </w:rPr>
+      </w:pPr>
+    </w:p>
+    <w:p>
+      <w:pPr>
+        <w:pStyle w:val="ListParagraph"/>
+        <w:widowControl w:val="0"/>
+        <w:numPr>
+          <w:ilvl w:val="1"/>
+          <w:numId w:val="29"/>
+        </w:numPr>
+        <w:overflowPunct w:val="0"/>
+        <w:autoSpaceDE w:val="0"/>
+        <w:autoSpaceDN w:val="0"/>
+        <w:adjustRightInd w:val="0"/>
+        <w:spacing w:after="0" w:line="240" w:lineRule="auto"/>
+        <w:jc w:val="both"/>
+        <w:rPr>
+          <w:rFonts w:eastAsia="Times New Roman"/>
+          <w:b/>
+          <w:bCs/>
+          <w:color w:val="000000"/>
+          <w:sz w:val="27"/>
+          <w:szCs w:val="27"/>
+          <w:lang w:val="en-US" w:eastAsia="en-US"/>
         </w:rPr>
       </w:pPr>
       <w:r>
         <w:rPr>
           <w:rFonts w:cstheme="minorHAnsi"/>
-          <w:color w:val="FF0000"/>
-          <w:sz w:val="24"/>
-          <w:szCs w:val="24"/>
-          <w:lang w:val="en-US"/>
-          <w14:ligatures w14:val="standardContextual"/>
-        </w:rPr>
-        <w:t>!!!!!</w:t>
+          <w:b/>
+          <w:bCs/>
+          <w:sz w:val="24"/>
+          <w:szCs w:val="24"/>
+          <w:lang w:val="en-US"/>
+          <w14:ligatures w14:val="standardContextual"/>
+        </w:rPr>
+        <w:t>Assumptions</w:t>
       </w:r>
     </w:p>
     <w:p>
       <w:pPr>
+        <w:pStyle w:val="ListParagraph"/>
         <w:widowControl w:val="0"/>
         <w:overflowPunct w:val="0"/>
         <w:autoSpaceDE w:val="0"/>
         <w:autoSpaceDN w:val="0"/>
         <w:adjustRightInd w:val="0"/>
         <w:spacing w:after="0" w:line="240" w:lineRule="auto"/>
-        <w:ind w:right="300"/>
-        <w:rPr>
-          <w:rFonts w:cstheme="minorHAnsi"/>
-          <w:sz w:val="24"/>
-          <w:szCs w:val="24"/>
-          <w:lang w:val="en-US"/>
-          <w14:ligatures w14:val="standardContextual"/>
-        </w:rPr>
-      </w:pPr>
+        <w:ind w:right="480"/>
+        <w:jc w:val="both"/>
+        <w:rPr>
+          <w:rFonts w:cstheme="minorHAnsi"/>
+          <w:sz w:val="24"/>
+          <w:szCs w:val="24"/>
+          <w:lang w:val="en-US"/>
+          <w14:ligatures w14:val="standardContextual"/>
+        </w:rPr>
+      </w:pPr>
+    </w:p>
+    <w:p>
+      <w:pPr>
+        <w:pStyle w:val="ListParagraph"/>
+        <w:widowControl w:val="0"/>
+        <w:numPr>
+          <w:ilvl w:val="0"/>
+          <w:numId w:val="26"/>
+        </w:numPr>
+        <w:overflowPunct w:val="0"/>
+        <w:autoSpaceDE w:val="0"/>
+        <w:autoSpaceDN w:val="0"/>
+        <w:adjustRightInd w:val="0"/>
+        <w:spacing w:after="0" w:line="240" w:lineRule="auto"/>
+        <w:ind w:right="480"/>
+        <w:jc w:val="both"/>
+        <w:rPr>
+          <w:rFonts w:cstheme="minorHAnsi"/>
+          <w:sz w:val="24"/>
+          <w:szCs w:val="24"/>
+          <w:lang w:val="en-US"/>
+          <w14:ligatures w14:val="standardContextual"/>
+        </w:rPr>
+      </w:pPr>
+      <w:r>
+        <w:rPr>
+          <w:rFonts w:cstheme="minorHAnsi"/>
+          <w:sz w:val="24"/>
+          <w:szCs w:val="24"/>
+          <w:lang w:val="en-US"/>
+          <w14:ligatures w14:val="standardContextual"/>
+        </w:rPr>
+        <w:t>Inventory (physical storage/ warehouse) of products are already established.</w:t>
+      </w:r>
+    </w:p>
+    <w:p>
+      <w:pPr>
+        <w:pStyle w:val="ListParagraph"/>
+        <w:widowControl w:val="0"/>
+        <w:numPr>
+          <w:ilvl w:val="0"/>
+          <w:numId w:val="26"/>
+        </w:numPr>
+        <w:overflowPunct w:val="0"/>
+        <w:autoSpaceDE w:val="0"/>
+        <w:autoSpaceDN w:val="0"/>
+        <w:adjustRightInd w:val="0"/>
+        <w:spacing w:after="0" w:line="240" w:lineRule="auto"/>
+        <w:ind w:right="480"/>
+        <w:jc w:val="both"/>
+        <w:rPr>
+          <w:rFonts w:cstheme="minorHAnsi"/>
+          <w:sz w:val="24"/>
+          <w:szCs w:val="24"/>
+          <w:lang w:val="en-US"/>
+          <w14:ligatures w14:val="standardContextual"/>
+        </w:rPr>
+      </w:pPr>
+      <w:r>
+        <w:rPr>
+          <w:rFonts w:cstheme="minorHAnsi"/>
+          <w:sz w:val="24"/>
+          <w:szCs w:val="24"/>
+          <w:lang w:val="en-US"/>
+          <w14:ligatures w14:val="standardContextual"/>
+        </w:rPr>
+        <w:t>Admin is will manage the products catalog with product codes i.e. SKU.</w:t>
+      </w:r>
+    </w:p>
+    <w:p>
+      <w:pPr>
+        <w:pStyle w:val="ListParagraph"/>
+        <w:widowControl w:val="0"/>
+        <w:numPr>
+          <w:ilvl w:val="0"/>
+          <w:numId w:val="26"/>
+        </w:numPr>
+        <w:overflowPunct w:val="0"/>
+        <w:autoSpaceDE w:val="0"/>
+        <w:autoSpaceDN w:val="0"/>
+        <w:adjustRightInd w:val="0"/>
+        <w:spacing w:after="0" w:line="240" w:lineRule="auto"/>
+        <w:ind w:right="480"/>
+        <w:jc w:val="both"/>
+        <w:rPr>
+          <w:rFonts w:cstheme="minorHAnsi"/>
+          <w:sz w:val="24"/>
+          <w:szCs w:val="24"/>
+          <w:lang w:val="en-US"/>
+          <w14:ligatures w14:val="standardContextual"/>
+        </w:rPr>
+      </w:pPr>
+      <w:r>
+        <w:rPr>
+          <w:rFonts w:cstheme="minorHAnsi"/>
+          <w:sz w:val="24"/>
+          <w:szCs w:val="24"/>
+          <w:lang w:val="en-US"/>
+          <w14:ligatures w14:val="standardContextual"/>
+        </w:rPr>
+        <w:t>Products with custom size and colors are not going to be sold on website.</w:t>
+      </w:r>
+    </w:p>
+    <w:p>
+      <w:pPr>
+        <w:pStyle w:val="ListParagraph"/>
+        <w:widowControl w:val="0"/>
+        <w:numPr>
+          <w:ilvl w:val="0"/>
+          <w:numId w:val="26"/>
+        </w:numPr>
+        <w:overflowPunct w:val="0"/>
+        <w:autoSpaceDE w:val="0"/>
+        <w:autoSpaceDN w:val="0"/>
+        <w:adjustRightInd w:val="0"/>
+        <w:spacing w:after="0" w:line="240" w:lineRule="auto"/>
+        <w:ind w:right="480"/>
+        <w:jc w:val="both"/>
+        <w:rPr>
+          <w:rFonts w:cstheme="minorHAnsi"/>
+          <w:sz w:val="24"/>
+          <w:szCs w:val="24"/>
+          <w:lang w:val="en-US"/>
+          <w14:ligatures w14:val="standardContextual"/>
+        </w:rPr>
+      </w:pPr>
+      <w:r>
+        <w:rPr>
+          <w:rFonts w:cstheme="minorHAnsi"/>
+          <w:sz w:val="24"/>
+          <w:szCs w:val="24"/>
+          <w:lang w:val="en-US"/>
+          <w14:ligatures w14:val="standardContextual"/>
+        </w:rPr>
+        <w:t>Price of the products will be in USD.</w:t>
+      </w:r>
+    </w:p>
+    <w:p>
+      <w:pPr>
+        <w:pStyle w:val="ListParagraph"/>
+        <w:widowControl w:val="0"/>
+        <w:numPr>
+          <w:ilvl w:val="0"/>
+          <w:numId w:val="26"/>
+        </w:numPr>
+        <w:overflowPunct w:val="0"/>
+        <w:autoSpaceDE w:val="0"/>
+        <w:autoSpaceDN w:val="0"/>
+        <w:adjustRightInd w:val="0"/>
+        <w:spacing w:after="0" w:line="240" w:lineRule="auto"/>
+        <w:ind w:right="480"/>
+        <w:jc w:val="both"/>
+        <w:rPr>
+          <w:rFonts w:cstheme="minorHAnsi"/>
+          <w:sz w:val="24"/>
+          <w:szCs w:val="24"/>
+          <w:lang w:val="en-US"/>
+          <w14:ligatures w14:val="standardContextual"/>
+        </w:rPr>
+      </w:pPr>
+      <w:r>
+        <w:rPr>
+          <w:rFonts w:cstheme="minorHAnsi"/>
+          <w:sz w:val="24"/>
+          <w:szCs w:val="24"/>
+          <w:lang w:val="en-US"/>
+          <w14:ligatures w14:val="standardContextual"/>
+        </w:rPr>
+        <w:t>Website will accept the orders from US country only.</w:t>
+      </w:r>
+    </w:p>
+    <w:p>
+      <w:pPr>
+        <w:pStyle w:val="ListParagraph"/>
+        <w:widowControl w:val="0"/>
+        <w:overflowPunct w:val="0"/>
+        <w:autoSpaceDE w:val="0"/>
+        <w:autoSpaceDN w:val="0"/>
+        <w:adjustRightInd w:val="0"/>
+        <w:spacing w:after="0" w:line="240" w:lineRule="auto"/>
+        <w:ind w:right="480"/>
+        <w:jc w:val="both"/>
+        <w:rPr>
+          <w:rFonts w:cstheme="minorHAnsi"/>
+          <w:sz w:val="24"/>
+          <w:szCs w:val="24"/>
+          <w:lang w:val="en-US"/>
+          <w14:ligatures w14:val="standardContextual"/>
+        </w:rPr>
+      </w:pPr>
+    </w:p>
+    <w:p>
+      <w:pPr>
+        <w:pStyle w:val="ListParagraph"/>
+        <w:widowControl w:val="0"/>
+        <w:numPr>
+          <w:ilvl w:val="1"/>
+          <w:numId w:val="29"/>
+        </w:numPr>
+        <w:overflowPunct w:val="0"/>
+        <w:autoSpaceDE w:val="0"/>
+        <w:autoSpaceDN w:val="0"/>
+        <w:adjustRightInd w:val="0"/>
+        <w:spacing w:after="0" w:line="240" w:lineRule="auto"/>
+        <w:jc w:val="both"/>
+        <w:rPr>
+          <w:b/>
+          <w:bCs/>
+          <w:color w:val="000000"/>
+          <w:sz w:val="27"/>
+          <w:szCs w:val="27"/>
+        </w:rPr>
+      </w:pPr>
+      <w:r>
+        <w:rPr>
+          <w:rFonts w:cstheme="minorHAnsi"/>
+          <w:b/>
+          <w:bCs/>
+          <w:sz w:val="24"/>
+          <w:szCs w:val="24"/>
+          <w:lang w:val="en-US"/>
+          <w14:ligatures w14:val="standardContextual"/>
+        </w:rPr>
+        <w:t>Constraints</w:t>
+      </w:r>
+    </w:p>
+    <w:p>
+      <w:pPr>
+        <w:pStyle w:val="ListParagraph"/>
+        <w:widowControl w:val="0"/>
+        <w:overflowPunct w:val="0"/>
+        <w:autoSpaceDE w:val="0"/>
+        <w:autoSpaceDN w:val="0"/>
+        <w:adjustRightInd w:val="0"/>
+        <w:spacing w:after="0" w:line="240" w:lineRule="auto"/>
+        <w:ind w:right="480"/>
+        <w:jc w:val="both"/>
+        <w:rPr>
+          <w:rFonts w:cstheme="minorHAnsi"/>
+          <w:sz w:val="24"/>
+          <w:szCs w:val="24"/>
+          <w:lang w:val="en-US"/>
+          <w14:ligatures w14:val="standardContextual"/>
+        </w:rPr>
+      </w:pPr>
+    </w:p>
+    <w:p>
+      <w:pPr>
+        <w:pStyle w:val="ListParagraph"/>
+        <w:widowControl w:val="0"/>
+        <w:numPr>
+          <w:ilvl w:val="0"/>
+          <w:numId w:val="26"/>
+        </w:numPr>
+        <w:overflowPunct w:val="0"/>
+        <w:autoSpaceDE w:val="0"/>
+        <w:autoSpaceDN w:val="0"/>
+        <w:adjustRightInd w:val="0"/>
+        <w:spacing w:after="0" w:line="240" w:lineRule="auto"/>
+        <w:ind w:right="480"/>
+        <w:jc w:val="both"/>
+        <w:rPr>
+          <w:rFonts w:cstheme="minorHAnsi"/>
+          <w:sz w:val="24"/>
+          <w:szCs w:val="24"/>
+          <w:lang w:val="en-US"/>
+          <w14:ligatures w14:val="standardContextual"/>
+        </w:rPr>
+      </w:pPr>
+      <w:r>
+        <w:rPr>
+          <w:rFonts w:cstheme="minorHAnsi"/>
+          <w:sz w:val="24"/>
+          <w:szCs w:val="24"/>
+          <w:lang w:val="en-US"/>
+          <w14:ligatures w14:val="standardContextual"/>
+        </w:rPr>
+        <w:t>Trainings</w:t>
+      </w:r>
+    </w:p>
+    <w:p>
+      <w:pPr>
+        <w:pStyle w:val="ListParagraph"/>
+        <w:widowControl w:val="0"/>
+        <w:numPr>
+          <w:ilvl w:val="0"/>
+          <w:numId w:val="26"/>
+        </w:numPr>
+        <w:overflowPunct w:val="0"/>
+        <w:autoSpaceDE w:val="0"/>
+        <w:autoSpaceDN w:val="0"/>
+        <w:adjustRightInd w:val="0"/>
+        <w:spacing w:after="0" w:line="240" w:lineRule="auto"/>
+        <w:ind w:right="480"/>
+        <w:jc w:val="both"/>
+        <w:rPr>
+          <w:rFonts w:cstheme="minorHAnsi"/>
+          <w:sz w:val="24"/>
+          <w:szCs w:val="24"/>
+          <w:lang w:val="en-US"/>
+          <w14:ligatures w14:val="standardContextual"/>
+        </w:rPr>
+      </w:pPr>
+      <w:r>
+        <w:rPr>
+          <w:rFonts w:cstheme="minorHAnsi"/>
+          <w:sz w:val="24"/>
+          <w:szCs w:val="24"/>
+          <w:lang w:val="en-US"/>
+          <w14:ligatures w14:val="standardContextual"/>
+        </w:rPr>
+        <w:t>Additional features or changes in features &amp; functionalities described in document may require</w:t>
+      </w:r>
+    </w:p>
+    <w:p>
+      <w:pPr>
+        <w:pStyle w:val="ListParagraph"/>
+        <w:widowControl w:val="0"/>
+        <w:numPr>
+          <w:ilvl w:val="0"/>
+          <w:numId w:val="26"/>
+        </w:numPr>
+        <w:overflowPunct w:val="0"/>
+        <w:autoSpaceDE w:val="0"/>
+        <w:autoSpaceDN w:val="0"/>
+        <w:adjustRightInd w:val="0"/>
+        <w:spacing w:after="0" w:line="240" w:lineRule="auto"/>
+        <w:ind w:right="480"/>
+        <w:jc w:val="both"/>
+        <w:rPr>
+          <w:rFonts w:cstheme="minorHAnsi"/>
+          <w:sz w:val="24"/>
+          <w:szCs w:val="24"/>
+          <w:lang w:val="en-US"/>
+          <w14:ligatures w14:val="standardContextual"/>
+        </w:rPr>
+      </w:pPr>
+      <w:r>
+        <w:rPr>
+          <w:rFonts w:cstheme="minorHAnsi"/>
+          <w:sz w:val="24"/>
+          <w:szCs w:val="24"/>
+          <w:lang w:val="en-US"/>
+          <w14:ligatures w14:val="standardContextual"/>
+        </w:rPr>
+        <w:t>changing the time and costing estimation of the project development.</w:t>
+      </w:r>
+    </w:p>
+    <w:p>
+      <w:pPr>
+        <w:pStyle w:val="ListParagraph"/>
+        <w:widowControl w:val="0"/>
+        <w:numPr>
+          <w:ilvl w:val="0"/>
+          <w:numId w:val="26"/>
+        </w:numPr>
+        <w:overflowPunct w:val="0"/>
+        <w:autoSpaceDE w:val="0"/>
+        <w:autoSpaceDN w:val="0"/>
+        <w:adjustRightInd w:val="0"/>
+        <w:spacing w:after="0" w:line="240" w:lineRule="auto"/>
+        <w:ind w:right="480"/>
+        <w:jc w:val="both"/>
+        <w:rPr>
+          <w:rFonts w:cstheme="minorHAnsi"/>
+          <w:sz w:val="24"/>
+          <w:szCs w:val="24"/>
+          <w:lang w:val="en-US"/>
+          <w14:ligatures w14:val="standardContextual"/>
+        </w:rPr>
+      </w:pPr>
+      <w:r>
+        <w:rPr>
+          <w:rFonts w:cstheme="minorHAnsi"/>
+          <w:sz w:val="24"/>
+          <w:szCs w:val="24"/>
+          <w:lang w:val="en-US"/>
+          <w14:ligatures w14:val="standardContextual"/>
+        </w:rPr>
+        <w:t>Timeline for enterprise platform updates will impact execution of testing and delivery plan.</w:t>
+      </w:r>
+    </w:p>
+    <w:p>
+      <w:pPr>
+        <w:pStyle w:val="ListParagraph"/>
+        <w:widowControl w:val="0"/>
+        <w:numPr>
+          <w:ilvl w:val="0"/>
+          <w:numId w:val="26"/>
+        </w:numPr>
+        <w:overflowPunct w:val="0"/>
+        <w:autoSpaceDE w:val="0"/>
+        <w:autoSpaceDN w:val="0"/>
+        <w:adjustRightInd w:val="0"/>
+        <w:spacing w:after="0" w:line="240" w:lineRule="auto"/>
+        <w:ind w:right="480"/>
+        <w:jc w:val="both"/>
+        <w:rPr>
+          <w:rFonts w:cstheme="minorHAnsi"/>
+          <w:sz w:val="24"/>
+          <w:szCs w:val="24"/>
+          <w:lang w:val="en-US"/>
+          <w14:ligatures w14:val="standardContextual"/>
+        </w:rPr>
+      </w:pPr>
+      <w:r>
+        <w:rPr>
+          <w:rFonts w:cstheme="minorHAnsi"/>
+          <w:sz w:val="24"/>
+          <w:szCs w:val="24"/>
+          <w:lang w:val="en-US"/>
+          <w14:ligatures w14:val="standardContextual"/>
+        </w:rPr>
+        <w:t>Budget</w:t>
+      </w:r>
+    </w:p>
+    <w:p>
+      <w:pPr>
+        <w:pStyle w:val="ListParagraph"/>
+        <w:widowControl w:val="0"/>
+        <w:numPr>
+          <w:ilvl w:val="0"/>
+          <w:numId w:val="26"/>
+        </w:numPr>
+        <w:overflowPunct w:val="0"/>
+        <w:autoSpaceDE w:val="0"/>
+        <w:autoSpaceDN w:val="0"/>
+        <w:adjustRightInd w:val="0"/>
+        <w:spacing w:after="0" w:line="240" w:lineRule="auto"/>
+        <w:ind w:right="480"/>
+        <w:jc w:val="both"/>
+        <w:rPr>
+          <w:rFonts w:cstheme="minorHAnsi"/>
+          <w:sz w:val="24"/>
+          <w:szCs w:val="24"/>
+          <w:lang w:val="en-US"/>
+          <w14:ligatures w14:val="standardContextual"/>
+        </w:rPr>
+      </w:pPr>
+      <w:r>
+        <w:rPr>
+          <w:rFonts w:cstheme="minorHAnsi"/>
+          <w:sz w:val="24"/>
+          <w:szCs w:val="24"/>
+          <w:lang w:val="en-US"/>
+          <w14:ligatures w14:val="standardContextual"/>
+        </w:rPr>
+        <w:t>Schedul</w:t>
+      </w:r>
+      <w:r>
+        <w:rPr>
+          <w:rFonts w:cstheme="minorHAnsi"/>
+          <w:sz w:val="24"/>
+          <w:szCs w:val="24"/>
+          <w:lang w:val="en-US"/>
+          <w14:ligatures w14:val="standardContextual"/>
+        </w:rPr>
+        <w:t>e</w:t>
+      </w:r>
+    </w:p>
+    <w:p>
+      <w:pPr>
+        <w:pStyle w:val="ListParagraph"/>
+        <w:widowControl w:val="0"/>
+        <w:overflowPunct w:val="0"/>
+        <w:autoSpaceDE w:val="0"/>
+        <w:autoSpaceDN w:val="0"/>
+        <w:adjustRightInd w:val="0"/>
+        <w:spacing w:after="0" w:line="240" w:lineRule="auto"/>
+        <w:ind w:right="480"/>
+        <w:jc w:val="both"/>
+        <w:rPr>
+          <w:rFonts w:cstheme="minorHAnsi"/>
+          <w:sz w:val="24"/>
+          <w:szCs w:val="24"/>
+          <w:lang w:val="en-US"/>
+          <w14:ligatures w14:val="standardContextual"/>
+        </w:rPr>
+      </w:pPr>
+    </w:p>
+    <w:p>
+      <w:pPr>
+        <w:pStyle w:val="ListParagraph"/>
+        <w:widowControl w:val="0"/>
+        <w:numPr>
+          <w:ilvl w:val="1"/>
+          <w:numId w:val="29"/>
+        </w:numPr>
+        <w:overflowPunct w:val="0"/>
+        <w:autoSpaceDE w:val="0"/>
+        <w:autoSpaceDN w:val="0"/>
+        <w:adjustRightInd w:val="0"/>
+        <w:spacing w:after="0" w:line="240" w:lineRule="auto"/>
+        <w:jc w:val="both"/>
+        <w:rPr>
+          <w:b/>
+          <w:bCs/>
+          <w:color w:val="000000"/>
+          <w:sz w:val="27"/>
+          <w:szCs w:val="27"/>
+        </w:rPr>
+      </w:pPr>
+      <w:r>
+        <w:rPr>
+          <w:rFonts w:cstheme="minorHAnsi"/>
+          <w:b/>
+          <w:bCs/>
+          <w:sz w:val="24"/>
+          <w:szCs w:val="24"/>
+          <w:lang w:val="en-US"/>
+          <w14:ligatures w14:val="standardContextual"/>
+        </w:rPr>
+        <w:t>Issues</w:t>
+      </w:r>
+    </w:p>
+    <w:p>
+      <w:pPr>
+        <w:pStyle w:val="ListParagraph"/>
+        <w:widowControl w:val="0"/>
+        <w:overflowPunct w:val="0"/>
+        <w:autoSpaceDE w:val="0"/>
+        <w:autoSpaceDN w:val="0"/>
+        <w:adjustRightInd w:val="0"/>
+        <w:spacing w:after="0" w:line="240" w:lineRule="auto"/>
+        <w:ind w:right="480"/>
+        <w:jc w:val="both"/>
+        <w:rPr>
+          <w:rFonts w:cstheme="minorHAnsi"/>
+          <w:sz w:val="24"/>
+          <w:szCs w:val="24"/>
+          <w:lang w:val="en-US"/>
+          <w14:ligatures w14:val="standardContextual"/>
+        </w:rPr>
+      </w:pPr>
+    </w:p>
+    <w:p>
+      <w:pPr>
+        <w:pStyle w:val="ListParagraph"/>
+        <w:widowControl w:val="0"/>
+        <w:numPr>
+          <w:ilvl w:val="0"/>
+          <w:numId w:val="26"/>
+        </w:numPr>
+        <w:overflowPunct w:val="0"/>
+        <w:autoSpaceDE w:val="0"/>
+        <w:autoSpaceDN w:val="0"/>
+        <w:adjustRightInd w:val="0"/>
+        <w:spacing w:after="0" w:line="240" w:lineRule="auto"/>
+        <w:ind w:right="480"/>
+        <w:jc w:val="both"/>
+        <w:rPr>
+          <w:rFonts w:cstheme="minorHAnsi"/>
+          <w:sz w:val="24"/>
+          <w:szCs w:val="24"/>
+          <w:lang w:val="en-US"/>
+          <w14:ligatures w14:val="standardContextual"/>
+        </w:rPr>
+      </w:pPr>
+      <w:r>
+        <w:rPr>
+          <w:rFonts w:cstheme="minorHAnsi"/>
+          <w:sz w:val="24"/>
+          <w:szCs w:val="24"/>
+          <w:lang w:val="en-US"/>
+          <w14:ligatures w14:val="standardContextual"/>
+        </w:rPr>
+        <w:t>Auditor approval of our new process &amp; system</w:t>
+      </w:r>
+    </w:p>
+    <w:p>
+      <w:pPr>
+        <w:pStyle w:val="ListParagraph"/>
+        <w:widowControl w:val="0"/>
+        <w:numPr>
+          <w:ilvl w:val="0"/>
+          <w:numId w:val="26"/>
+        </w:numPr>
+        <w:overflowPunct w:val="0"/>
+        <w:autoSpaceDE w:val="0"/>
+        <w:autoSpaceDN w:val="0"/>
+        <w:adjustRightInd w:val="0"/>
+        <w:spacing w:after="0" w:line="240" w:lineRule="auto"/>
+        <w:ind w:right="480"/>
+        <w:jc w:val="both"/>
+        <w:rPr>
+          <w:rFonts w:cstheme="minorHAnsi"/>
+          <w:sz w:val="24"/>
+          <w:szCs w:val="24"/>
+          <w:lang w:val="en-US"/>
+          <w14:ligatures w14:val="standardContextual"/>
+        </w:rPr>
+      </w:pPr>
+      <w:r>
+        <w:rPr>
+          <w:rFonts w:cstheme="minorHAnsi"/>
+          <w:sz w:val="24"/>
+          <w:szCs w:val="24"/>
+          <w:lang w:val="en-US"/>
+          <w14:ligatures w14:val="standardContextual"/>
+        </w:rPr>
+        <w:t>Senior management buy-off on the approach</w:t>
+      </w:r>
+    </w:p>
+    <w:p>
+      <w:pPr>
+        <w:pStyle w:val="ListParagraph"/>
+        <w:widowControl w:val="0"/>
+        <w:numPr>
+          <w:ilvl w:val="0"/>
+          <w:numId w:val="26"/>
+        </w:numPr>
+        <w:overflowPunct w:val="0"/>
+        <w:autoSpaceDE w:val="0"/>
+        <w:autoSpaceDN w:val="0"/>
+        <w:adjustRightInd w:val="0"/>
+        <w:spacing w:after="0" w:line="240" w:lineRule="auto"/>
+        <w:ind w:right="480"/>
+        <w:jc w:val="both"/>
+        <w:rPr>
+          <w:rFonts w:cstheme="minorHAnsi"/>
+          <w:sz w:val="24"/>
+          <w:szCs w:val="24"/>
+          <w:lang w:val="en-US"/>
+          <w14:ligatures w14:val="standardContextual"/>
+        </w:rPr>
+      </w:pPr>
+      <w:r>
+        <w:rPr>
+          <w:rFonts w:cstheme="minorHAnsi"/>
+          <w:sz w:val="24"/>
+          <w:szCs w:val="24"/>
+          <w:lang w:val="en-US"/>
+          <w14:ligatures w14:val="standardContextual"/>
+        </w:rPr>
+        <w:t>Funding for this initiative</w:t>
+      </w:r>
+    </w:p>
+    <w:p>
+      <w:pPr>
+        <w:pStyle w:val="ListParagraph"/>
+        <w:widowControl w:val="0"/>
+        <w:numPr>
+          <w:ilvl w:val="0"/>
+          <w:numId w:val="26"/>
+        </w:numPr>
+        <w:overflowPunct w:val="0"/>
+        <w:autoSpaceDE w:val="0"/>
+        <w:autoSpaceDN w:val="0"/>
+        <w:adjustRightInd w:val="0"/>
+        <w:spacing w:after="0" w:line="240" w:lineRule="auto"/>
+        <w:ind w:right="480"/>
+        <w:jc w:val="both"/>
+        <w:rPr>
+          <w:rFonts w:cstheme="minorHAnsi"/>
+          <w:sz w:val="24"/>
+          <w:szCs w:val="24"/>
+          <w:lang w:val="en-US"/>
+          <w14:ligatures w14:val="standardContextual"/>
+        </w:rPr>
+      </w:pPr>
+      <w:r>
+        <w:rPr>
+          <w:rFonts w:cstheme="minorHAnsi"/>
+          <w:sz w:val="24"/>
+          <w:szCs w:val="24"/>
+          <w:lang w:val="en-US"/>
+          <w14:ligatures w14:val="standardContextual"/>
+        </w:rPr>
+        <w:t>Developer resources</w:t>
+      </w:r>
+    </w:p>
+    <w:p>
+      <w:pPr>
+        <w:spacing w:after="160" w:line="259" w:lineRule="auto"/>
+        <w:rPr>
+          <w:rFonts w:cstheme="minorHAnsi"/>
+          <w:sz w:val="24"/>
+          <w:szCs w:val="24"/>
+          <w:lang w:val="en-US"/>
+          <w14:ligatures w14:val="standardContextual"/>
+        </w:rPr>
+      </w:pPr>
+      <w:r>
+        <w:rPr>
+          <w:rFonts w:cstheme="minorHAnsi"/>
+          <w:sz w:val="24"/>
+          <w:szCs w:val="24"/>
+          <w:lang w:val="en-US"/>
+          <w14:ligatures w14:val="standardContextual"/>
+        </w:rPr>
+        <w:br w:type="page"/>
+      </w:r>
     </w:p>
     <w:p>
       <w:pPr>
@@ -3358,7 +4424,6 @@
           <w:color w:val="auto"/>
           <w14:ligatures w14:val="standardContextual"/>
         </w:rPr>
-        <w:lastRenderedPageBreak/>
         <w:t>FEATURES</w:t>
       </w:r>
       <w:r>
@@ -5195,7 +6260,6 @@
                 <w:szCs w:val="16"/>
                 <w14:ligatures w14:val="standardContextual"/>
               </w:rPr>
-              <w:lastRenderedPageBreak/>
               <w:t>—</w:t>
             </w:r>
             <w:r>
@@ -5227,7 +6291,6 @@
               <w:rPr>
                 <w:rStyle w:val="Strong"/>
               </w:rPr>
-              <w:lastRenderedPageBreak/>
               <w:t>Buyer/ Guest user</w:t>
             </w:r>
           </w:p>
@@ -7039,7 +8102,6 @@
                 <w:szCs w:val="16"/>
                 <w14:ligatures w14:val="standardContextual"/>
               </w:rPr>
-              <w:lastRenderedPageBreak/>
               <w:t xml:space="preserve">    - </w:t>
             </w:r>
             <w:r>
@@ -7071,7 +8133,6 @@
               <w:rPr>
                 <w:rStyle w:val="Strong"/>
               </w:rPr>
-              <w:lastRenderedPageBreak/>
               <w:t>Admin user/ Sub-users</w:t>
             </w:r>
           </w:p>
@@ -9068,7 +10129,6 @@
                 <w:rStyle w:val="Strong"/>
                 <w14:ligatures w14:val="standardContextual"/>
               </w:rPr>
-              <w:lastRenderedPageBreak/>
               <w:t>FR-013</w:t>
             </w:r>
           </w:p>
@@ -10566,8 +11626,8 @@
       </w:pPr>
     </w:p>
     <w:sectPr>
-      <w:headerReference w:type="default" r:id="rId7"/>
-      <w:footerReference w:type="default" r:id="rId8"/>
+      <w:headerReference w:type="default" r:id="rId8"/>
+      <w:footerReference w:type="default" r:id="rId9"/>
       <w:pgSz w:w="12240" w:h="15840"/>
       <w:pgMar w:top="1440" w:right="1440" w:bottom="1440" w:left="1440" w:header="720" w:footer="720" w:gutter="0"/>
       <w:cols w:space="720"/>
@@ -10612,6 +11672,7 @@
         <w:docPartUnique/>
       </w:docPartObj>
     </w:sdtPr>
+    <w:sdtEndPr/>
     <w:sdtContent>
       <w:p>
         <w:pPr>
@@ -12703,6 +13764,92 @@
     </w:lvl>
   </w:abstractNum>
   <w:abstractNum w:abstractNumId="17" w15:restartNumberingAfterBreak="0">
+    <w:nsid w:val="1F2B65D6"/>
+    <w:multiLevelType w:val="multilevel"/>
+    <w:tmpl w:val="0409001F"/>
+    <w:lvl w:ilvl="0">
+      <w:start w:val="1"/>
+      <w:numFmt w:val="decimal"/>
+      <w:lvlText w:val="%1."/>
+      <w:lvlJc w:val="left"/>
+      <w:pPr>
+        <w:ind w:left="1080" w:hanging="360"/>
+      </w:pPr>
+    </w:lvl>
+    <w:lvl w:ilvl="1">
+      <w:start w:val="1"/>
+      <w:numFmt w:val="decimal"/>
+      <w:lvlText w:val="%1.%2."/>
+      <w:lvlJc w:val="left"/>
+      <w:pPr>
+        <w:ind w:left="1512" w:hanging="432"/>
+      </w:pPr>
+    </w:lvl>
+    <w:lvl w:ilvl="2">
+      <w:start w:val="1"/>
+      <w:numFmt w:val="decimal"/>
+      <w:lvlText w:val="%1.%2.%3."/>
+      <w:lvlJc w:val="left"/>
+      <w:pPr>
+        <w:ind w:left="1944" w:hanging="504"/>
+      </w:pPr>
+    </w:lvl>
+    <w:lvl w:ilvl="3">
+      <w:start w:val="1"/>
+      <w:numFmt w:val="decimal"/>
+      <w:lvlText w:val="%1.%2.%3.%4."/>
+      <w:lvlJc w:val="left"/>
+      <w:pPr>
+        <w:ind w:left="2448" w:hanging="648"/>
+      </w:pPr>
+    </w:lvl>
+    <w:lvl w:ilvl="4">
+      <w:start w:val="1"/>
+      <w:numFmt w:val="decimal"/>
+      <w:lvlText w:val="%1.%2.%3.%4.%5."/>
+      <w:lvlJc w:val="left"/>
+      <w:pPr>
+        <w:ind w:left="2952" w:hanging="792"/>
+      </w:pPr>
+    </w:lvl>
+    <w:lvl w:ilvl="5">
+      <w:start w:val="1"/>
+      <w:numFmt w:val="decimal"/>
+      <w:lvlText w:val="%1.%2.%3.%4.%5.%6."/>
+      <w:lvlJc w:val="left"/>
+      <w:pPr>
+        <w:ind w:left="3456" w:hanging="936"/>
+      </w:pPr>
+    </w:lvl>
+    <w:lvl w:ilvl="6">
+      <w:start w:val="1"/>
+      <w:numFmt w:val="decimal"/>
+      <w:lvlText w:val="%1.%2.%3.%4.%5.%6.%7."/>
+      <w:lvlJc w:val="left"/>
+      <w:pPr>
+        <w:ind w:left="3960" w:hanging="1080"/>
+      </w:pPr>
+    </w:lvl>
+    <w:lvl w:ilvl="7">
+      <w:start w:val="1"/>
+      <w:numFmt w:val="decimal"/>
+      <w:lvlText w:val="%1.%2.%3.%4.%5.%6.%7.%8."/>
+      <w:lvlJc w:val="left"/>
+      <w:pPr>
+        <w:ind w:left="4464" w:hanging="1224"/>
+      </w:pPr>
+    </w:lvl>
+    <w:lvl w:ilvl="8">
+      <w:start w:val="1"/>
+      <w:numFmt w:val="decimal"/>
+      <w:lvlText w:val="%1.%2.%3.%4.%5.%6.%7.%8.%9."/>
+      <w:lvlJc w:val="left"/>
+      <w:pPr>
+        <w:ind w:left="5040" w:hanging="1440"/>
+      </w:pPr>
+    </w:lvl>
+  </w:abstractNum>
+  <w:abstractNum w:abstractNumId="18" w15:restartNumberingAfterBreak="0">
     <w:nsid w:val="25975998"/>
     <w:multiLevelType w:val="multilevel"/>
     <w:tmpl w:val="0409001F"/>
@@ -12788,7 +13935,7 @@
       </w:pPr>
     </w:lvl>
   </w:abstractNum>
-  <w:abstractNum w:abstractNumId="18" w15:restartNumberingAfterBreak="0">
+  <w:abstractNum w:abstractNumId="19" w15:restartNumberingAfterBreak="0">
     <w:nsid w:val="264719A2"/>
     <w:multiLevelType w:val="multilevel"/>
     <w:tmpl w:val="0409001F"/>
@@ -12874,7 +14021,7 @@
       </w:pPr>
     </w:lvl>
   </w:abstractNum>
-  <w:abstractNum w:abstractNumId="19" w15:restartNumberingAfterBreak="0">
+  <w:abstractNum w:abstractNumId="20" w15:restartNumberingAfterBreak="0">
     <w:nsid w:val="2A1C3B12"/>
     <w:multiLevelType w:val="hybridMultilevel"/>
     <w:tmpl w:val="CB4A7308"/>
@@ -12987,7 +14134,7 @@
       </w:rPr>
     </w:lvl>
   </w:abstractNum>
-  <w:abstractNum w:abstractNumId="20" w15:restartNumberingAfterBreak="0">
+  <w:abstractNum w:abstractNumId="21" w15:restartNumberingAfterBreak="0">
     <w:nsid w:val="36B92257"/>
     <w:multiLevelType w:val="multilevel"/>
     <w:tmpl w:val="5B66E226"/>
@@ -13136,7 +14283,7 @@
       </w:rPr>
     </w:lvl>
   </w:abstractNum>
-  <w:abstractNum w:abstractNumId="21" w15:restartNumberingAfterBreak="0">
+  <w:abstractNum w:abstractNumId="22" w15:restartNumberingAfterBreak="0">
     <w:nsid w:val="3CBE0FB4"/>
     <w:multiLevelType w:val="hybridMultilevel"/>
     <w:tmpl w:val="1E8076C2"/>
@@ -13249,7 +14396,7 @@
       </w:rPr>
     </w:lvl>
   </w:abstractNum>
-  <w:abstractNum w:abstractNumId="22" w15:restartNumberingAfterBreak="0">
+  <w:abstractNum w:abstractNumId="23" w15:restartNumberingAfterBreak="0">
     <w:nsid w:val="5B965827"/>
     <w:multiLevelType w:val="hybridMultilevel"/>
     <w:tmpl w:val="BBDEB9E6"/>
@@ -13361,7 +14508,7 @@
       </w:rPr>
     </w:lvl>
   </w:abstractNum>
-  <w:abstractNum w:abstractNumId="23" w15:restartNumberingAfterBreak="0">
+  <w:abstractNum w:abstractNumId="24" w15:restartNumberingAfterBreak="0">
     <w:nsid w:val="61C10433"/>
     <w:multiLevelType w:val="multilevel"/>
     <w:tmpl w:val="97E0F776"/>
@@ -13479,7 +14626,7 @@
       </w:rPr>
     </w:lvl>
   </w:abstractNum>
-  <w:abstractNum w:abstractNumId="24" w15:restartNumberingAfterBreak="0">
+  <w:abstractNum w:abstractNumId="25" w15:restartNumberingAfterBreak="0">
     <w:nsid w:val="63C706F6"/>
     <w:multiLevelType w:val="hybridMultilevel"/>
     <w:tmpl w:val="953CC52E"/>
@@ -13592,7 +14739,93 @@
       </w:rPr>
     </w:lvl>
   </w:abstractNum>
-  <w:abstractNum w:abstractNumId="25" w15:restartNumberingAfterBreak="0">
+  <w:abstractNum w:abstractNumId="26" w15:restartNumberingAfterBreak="0">
+    <w:nsid w:val="64804D9D"/>
+    <w:multiLevelType w:val="hybridMultilevel"/>
+    <w:tmpl w:val="82BE3560"/>
+    <w:lvl w:ilvl="0" w:tplc="0409000F">
+      <w:start w:val="1"/>
+      <w:numFmt w:val="decimal"/>
+      <w:lvlText w:val="%1."/>
+      <w:lvlJc w:val="left"/>
+      <w:pPr>
+        <w:ind w:left="1080" w:hanging="360"/>
+      </w:pPr>
+    </w:lvl>
+    <w:lvl w:ilvl="1" w:tplc="04090019" w:tentative="1">
+      <w:start w:val="1"/>
+      <w:numFmt w:val="lowerLetter"/>
+      <w:lvlText w:val="%2."/>
+      <w:lvlJc w:val="left"/>
+      <w:pPr>
+        <w:ind w:left="1800" w:hanging="360"/>
+      </w:pPr>
+    </w:lvl>
+    <w:lvl w:ilvl="2" w:tplc="0409001B" w:tentative="1">
+      <w:start w:val="1"/>
+      <w:numFmt w:val="lowerRoman"/>
+      <w:lvlText w:val="%3."/>
+      <w:lvlJc w:val="right"/>
+      <w:pPr>
+        <w:ind w:left="2520" w:hanging="180"/>
+      </w:pPr>
+    </w:lvl>
+    <w:lvl w:ilvl="3" w:tplc="0409000F" w:tentative="1">
+      <w:start w:val="1"/>
+      <w:numFmt w:val="decimal"/>
+      <w:lvlText w:val="%4."/>
+      <w:lvlJc w:val="left"/>
+      <w:pPr>
+        <w:ind w:left="3240" w:hanging="360"/>
+      </w:pPr>
+    </w:lvl>
+    <w:lvl w:ilvl="4" w:tplc="04090019" w:tentative="1">
+      <w:start w:val="1"/>
+      <w:numFmt w:val="lowerLetter"/>
+      <w:lvlText w:val="%5."/>
+      <w:lvlJc w:val="left"/>
+      <w:pPr>
+        <w:ind w:left="3960" w:hanging="360"/>
+      </w:pPr>
+    </w:lvl>
+    <w:lvl w:ilvl="5" w:tplc="0409001B" w:tentative="1">
+      <w:start w:val="1"/>
+      <w:numFmt w:val="lowerRoman"/>
+      <w:lvlText w:val="%6."/>
+      <w:lvlJc w:val="right"/>
+      <w:pPr>
+        <w:ind w:left="4680" w:hanging="180"/>
+      </w:pPr>
+    </w:lvl>
+    <w:lvl w:ilvl="6" w:tplc="0409000F" w:tentative="1">
+      <w:start w:val="1"/>
+      <w:numFmt w:val="decimal"/>
+      <w:lvlText w:val="%7."/>
+      <w:lvlJc w:val="left"/>
+      <w:pPr>
+        <w:ind w:left="5400" w:hanging="360"/>
+      </w:pPr>
+    </w:lvl>
+    <w:lvl w:ilvl="7" w:tplc="04090019" w:tentative="1">
+      <w:start w:val="1"/>
+      <w:numFmt w:val="lowerLetter"/>
+      <w:lvlText w:val="%8."/>
+      <w:lvlJc w:val="left"/>
+      <w:pPr>
+        <w:ind w:left="6120" w:hanging="360"/>
+      </w:pPr>
+    </w:lvl>
+    <w:lvl w:ilvl="8" w:tplc="0409001B" w:tentative="1">
+      <w:start w:val="1"/>
+      <w:numFmt w:val="lowerRoman"/>
+      <w:lvlText w:val="%9."/>
+      <w:lvlJc w:val="right"/>
+      <w:pPr>
+        <w:ind w:left="6840" w:hanging="180"/>
+      </w:pPr>
+    </w:lvl>
+  </w:abstractNum>
+  <w:abstractNum w:abstractNumId="27" w15:restartNumberingAfterBreak="0">
     <w:nsid w:val="64D160CF"/>
     <w:multiLevelType w:val="multilevel"/>
     <w:tmpl w:val="0409001F"/>
@@ -13678,7 +14911,7 @@
       </w:pPr>
     </w:lvl>
   </w:abstractNum>
-  <w:abstractNum w:abstractNumId="26" w15:restartNumberingAfterBreak="0">
+  <w:abstractNum w:abstractNumId="28" w15:restartNumberingAfterBreak="0">
     <w:nsid w:val="67FA242B"/>
     <w:multiLevelType w:val="multilevel"/>
     <w:tmpl w:val="0409001F"/>
@@ -13764,7 +14997,7 @@
       </w:pPr>
     </w:lvl>
   </w:abstractNum>
-  <w:abstractNum w:abstractNumId="27" w15:restartNumberingAfterBreak="0">
+  <w:abstractNum w:abstractNumId="29" w15:restartNumberingAfterBreak="0">
     <w:nsid w:val="79190F35"/>
     <w:multiLevelType w:val="hybridMultilevel"/>
     <w:tmpl w:val="11F2C7C4"/>
@@ -13921,27 +15154,9 @@
   </w:num>
   <w:num w:numId="4" w16cid:durableId="43070912">
     <w:abstractNumId w:val="9"/>
-    <w:lvlOverride w:ilvl="0"/>
-    <w:lvlOverride w:ilvl="1"/>
-    <w:lvlOverride w:ilvl="2"/>
-    <w:lvlOverride w:ilvl="3"/>
-    <w:lvlOverride w:ilvl="4"/>
-    <w:lvlOverride w:ilvl="5"/>
-    <w:lvlOverride w:ilvl="6"/>
-    <w:lvlOverride w:ilvl="7"/>
-    <w:lvlOverride w:ilvl="8"/>
   </w:num>
   <w:num w:numId="5" w16cid:durableId="2073498967">
     <w:abstractNumId w:val="2"/>
-    <w:lvlOverride w:ilvl="0"/>
-    <w:lvlOverride w:ilvl="1"/>
-    <w:lvlOverride w:ilvl="2"/>
-    <w:lvlOverride w:ilvl="3"/>
-    <w:lvlOverride w:ilvl="4"/>
-    <w:lvlOverride w:ilvl="5"/>
-    <w:lvlOverride w:ilvl="6"/>
-    <w:lvlOverride w:ilvl="7"/>
-    <w:lvlOverride w:ilvl="8"/>
   </w:num>
   <w:num w:numId="6" w16cid:durableId="785277571">
     <w:abstractNumId w:val="4"/>
@@ -14029,15 +15244,6 @@
   </w:num>
   <w:num w:numId="12" w16cid:durableId="133061277">
     <w:abstractNumId w:val="10"/>
-    <w:lvlOverride w:ilvl="0"/>
-    <w:lvlOverride w:ilvl="1"/>
-    <w:lvlOverride w:ilvl="2"/>
-    <w:lvlOverride w:ilvl="3"/>
-    <w:lvlOverride w:ilvl="4"/>
-    <w:lvlOverride w:ilvl="5"/>
-    <w:lvlOverride w:ilvl="6"/>
-    <w:lvlOverride w:ilvl="7"/>
-    <w:lvlOverride w:ilvl="8"/>
   </w:num>
   <w:num w:numId="13" w16cid:durableId="2065450111">
     <w:abstractNumId w:val="12"/>
@@ -14055,60 +15261,57 @@
   </w:num>
   <w:num w:numId="14" w16cid:durableId="112679793">
     <w:abstractNumId w:val="13"/>
-    <w:lvlOverride w:ilvl="0"/>
-    <w:lvlOverride w:ilvl="1"/>
-    <w:lvlOverride w:ilvl="2"/>
-    <w:lvlOverride w:ilvl="3"/>
-    <w:lvlOverride w:ilvl="4"/>
-    <w:lvlOverride w:ilvl="5"/>
-    <w:lvlOverride w:ilvl="6"/>
-    <w:lvlOverride w:ilvl="7"/>
-    <w:lvlOverride w:ilvl="8"/>
   </w:num>
   <w:num w:numId="15" w16cid:durableId="196771491">
+    <w:abstractNumId w:val="21"/>
+  </w:num>
+  <w:num w:numId="16" w16cid:durableId="1876892928">
+    <w:abstractNumId w:val="22"/>
+  </w:num>
+  <w:num w:numId="17" w16cid:durableId="2130274451">
     <w:abstractNumId w:val="20"/>
   </w:num>
-  <w:num w:numId="16" w16cid:durableId="1876892928">
-    <w:abstractNumId w:val="21"/>
-  </w:num>
-  <w:num w:numId="17" w16cid:durableId="2130274451">
-    <w:abstractNumId w:val="19"/>
-  </w:num>
   <w:num w:numId="18" w16cid:durableId="349259293">
-    <w:abstractNumId w:val="22"/>
+    <w:abstractNumId w:val="23"/>
   </w:num>
   <w:num w:numId="19" w16cid:durableId="320929893">
-    <w:abstractNumId w:val="23"/>
+    <w:abstractNumId w:val="24"/>
   </w:num>
   <w:num w:numId="20" w16cid:durableId="436368737">
     <w:abstractNumId w:val="2"/>
   </w:num>
   <w:num w:numId="21" w16cid:durableId="2085374647">
-    <w:abstractNumId w:val="17"/>
+    <w:abstractNumId w:val="18"/>
   </w:num>
   <w:num w:numId="22" w16cid:durableId="1982344181">
     <w:abstractNumId w:val="15"/>
   </w:num>
   <w:num w:numId="23" w16cid:durableId="2054499182">
-    <w:abstractNumId w:val="25"/>
+    <w:abstractNumId w:val="27"/>
   </w:num>
   <w:num w:numId="24" w16cid:durableId="2043707299">
-    <w:abstractNumId w:val="26"/>
+    <w:abstractNumId w:val="28"/>
   </w:num>
   <w:num w:numId="25" w16cid:durableId="361631473">
-    <w:abstractNumId w:val="27"/>
+    <w:abstractNumId w:val="29"/>
   </w:num>
   <w:num w:numId="26" w16cid:durableId="1985813095">
     <w:abstractNumId w:val="16"/>
   </w:num>
   <w:num w:numId="27" w16cid:durableId="596985315">
-    <w:abstractNumId w:val="24"/>
+    <w:abstractNumId w:val="25"/>
   </w:num>
   <w:num w:numId="28" w16cid:durableId="997341084">
     <w:abstractNumId w:val="14"/>
   </w:num>
   <w:num w:numId="29" w16cid:durableId="646662779">
-    <w:abstractNumId w:val="18"/>
+    <w:abstractNumId w:val="19"/>
+  </w:num>
+  <w:num w:numId="30" w16cid:durableId="1679967148">
+    <w:abstractNumId w:val="26"/>
+  </w:num>
+  <w:num w:numId="31" w16cid:durableId="779691174">
+    <w:abstractNumId w:val="17"/>
   </w:num>
 </w:numbering>
 </file>
@@ -14618,7 +15821,6 @@
     <w:name w:val="Normal (Web)"/>
     <w:basedOn w:val="Normal"/>
     <w:uiPriority w:val="99"/>
-    <w:semiHidden/>
     <w:unhideWhenUsed/>
     <w:rsid w:val="002E678F"/>
     <w:pPr>
@@ -14806,6 +16008,16 @@
     <w:rPr>
       <w:b/>
       <w:bCs/>
+    </w:rPr>
+  </w:style>
+  <w:style w:type="character" w:styleId="PlaceholderText">
+    <w:name w:val="Placeholder Text"/>
+    <w:basedOn w:val="DefaultParagraphFont"/>
+    <w:uiPriority w:val="99"/>
+    <w:semiHidden/>
+    <w:rsid w:val="00822AD7"/>
+    <w:rPr>
+      <w:color w:val="808080"/>
     </w:rPr>
   </w:style>
 </w:styles>
@@ -15104,4 +16316,16 @@
     </a:ext>
   </a:extLst>
 </a:theme>
+</file>
+
+<file path=customXml/item1.xml><?xml version="1.0" encoding="utf-8"?>
+<b:Sources xmlns:b="http://schemas.openxmlformats.org/officeDocument/2006/bibliography" xmlns="http://schemas.openxmlformats.org/officeDocument/2006/bibliography" SelectedStyle="\APASixthEditionOfficeOnline.xsl" StyleName="APA" Version="6"/>
+</file>
+
+<file path=customXml/itemProps1.xml><?xml version="1.0" encoding="utf-8"?>
+<ds:datastoreItem xmlns:ds="http://schemas.openxmlformats.org/officeDocument/2006/customXml" ds:itemID="{412EAB9D-F0DF-48B5-ABA8-F01F8406A24F}">
+  <ds:schemaRefs>
+    <ds:schemaRef ds:uri="http://schemas.openxmlformats.org/officeDocument/2006/bibliography"/>
+  </ds:schemaRefs>
+</ds:datastoreItem>
 </file>
</xml_diff>